<commit_message>
Kosten & Baten en Risico's
De twee hoofdstukken van de PvA is eral
</commit_message>
<xml_diff>
--- a/agenda/PROENT - Agenda 2.0.docx
+++ b/agenda/PROENT - Agenda 2.0.docx
@@ -413,8 +413,6 @@
             <w:r>
               <w:t>Taken verdeling</w:t>
             </w:r>
-            <w:bookmarkStart w:id="0" w:name="_GoBack"/>
-            <w:bookmarkEnd w:id="0"/>
           </w:p>
         </w:tc>
       </w:tr>
@@ -568,7 +566,17 @@
                 <w:color w:val="000000"/>
                 <w:lang w:eastAsia="en-US"/>
               </w:rPr>
-              <w:t>9. Sluiting</w:t>
+              <w:t>7</w:t>
+            </w:r>
+            <w:bookmarkStart w:id="0" w:name="_GoBack"/>
+            <w:bookmarkEnd w:id="0"/>
+            <w:r>
+              <w:rPr>
+                <w:rFonts w:ascii="Calibri" w:eastAsia="Times New Roman" w:hAnsi="Calibri" w:cs="Times New Roman"/>
+                <w:color w:val="000000"/>
+                <w:lang w:eastAsia="en-US"/>
+              </w:rPr>
+              <w:t>. Sluiting</w:t>
             </w:r>
           </w:p>
         </w:tc>

</xml_diff>